<commit_message>
actualización a 25 de mayo
</commit_message>
<xml_diff>
--- a/Figuras/figuraInformefinal_marzo2021.docx
+++ b/Figuras/figuraInformefinal_marzo2021.docx
@@ -1764,6 +1764,210 @@
         <w:fldChar w:fldCharType="end"/>
       </w:r>
     </w:p>
+    <w:p/>
+    <w:p/>
+    <w:p/>
+    <w:p>
+      <w:pPr>
+        <w:rPr>
+          <w:rFonts w:ascii="Times New Roman" w:eastAsia="Times New Roman" w:hAnsi="Times New Roman" w:cs="Times New Roman"/>
+          <w:lang w:eastAsia="es-MX"/>
+        </w:rPr>
+      </w:pPr>
+      <w:r>
+        <w:rPr>
+          <w:rFonts w:ascii="Times New Roman" w:eastAsia="Times New Roman" w:hAnsi="Times New Roman" w:cs="Times New Roman"/>
+          <w:lang w:eastAsia="es-MX"/>
+        </w:rPr>
+        <w:fldChar w:fldCharType="begin"/>
+      </w:r>
+      <w:r>
+        <w:rPr>
+          <w:rFonts w:ascii="Times New Roman" w:eastAsia="Times New Roman" w:hAnsi="Times New Roman" w:cs="Times New Roman"/>
+          <w:lang w:eastAsia="es-MX"/>
+        </w:rPr>
+        <w:instrText xml:space="preserve"> INCLUDEPICTURE "/var/folders/6v/4t7s8_lj0cz4w5q2xt2nc8zm0000gn/T/com.microsoft.Word/WebArchiveCopyPasteTempFiles/page3image47192064" \* MERGEFORMATINET </w:instrText>
+      </w:r>
+      <w:r>
+        <w:rPr>
+          <w:rFonts w:ascii="Times New Roman" w:eastAsia="Times New Roman" w:hAnsi="Times New Roman" w:cs="Times New Roman"/>
+          <w:lang w:eastAsia="es-MX"/>
+        </w:rPr>
+        <w:fldChar w:fldCharType="separate"/>
+      </w:r>
+      <w:r>
+        <w:rPr>
+          <w:rFonts w:ascii="Times New Roman" w:eastAsia="Times New Roman" w:hAnsi="Times New Roman" w:cs="Times New Roman"/>
+          <w:noProof/>
+          <w:lang w:eastAsia="es-MX"/>
+        </w:rPr>
+        <w:drawing>
+          <wp:inline distT="0" distB="0" distL="0" distR="0" wp14:anchorId="5B63C9D3" wp14:editId="2DDAD123">
+            <wp:extent cx="174625" cy="174625"/>
+            <wp:effectExtent l="0" t="0" r="0" b="0"/>
+            <wp:docPr id="48" name="Imagen 48" descr="page3image47192064"/>
+            <wp:cNvGraphicFramePr>
+              <a:graphicFrameLocks xmlns:a="http://schemas.openxmlformats.org/drawingml/2006/main" noChangeAspect="1"/>
+            </wp:cNvGraphicFramePr>
+            <a:graphic xmlns:a="http://schemas.openxmlformats.org/drawingml/2006/main">
+              <a:graphicData uri="http://schemas.openxmlformats.org/drawingml/2006/picture">
+                <pic:pic xmlns:pic="http://schemas.openxmlformats.org/drawingml/2006/picture">
+                  <pic:nvPicPr>
+                    <pic:cNvPr id="0" name="Picture 7" descr="page3image47192064"/>
+                    <pic:cNvPicPr>
+                      <a:picLocks noChangeAspect="1" noChangeArrowheads="1"/>
+                    </pic:cNvPicPr>
+                  </pic:nvPicPr>
+                  <pic:blipFill>
+                    <a:blip r:embed="rId23">
+                      <a:extLst>
+                        <a:ext uri="{28A0092B-C50C-407E-A947-70E740481C1C}">
+                          <a14:useLocalDpi xmlns:a14="http://schemas.microsoft.com/office/drawing/2010/main" val="0"/>
+                        </a:ext>
+                      </a:extLst>
+                    </a:blip>
+                    <a:srcRect/>
+                    <a:stretch>
+                      <a:fillRect/>
+                    </a:stretch>
+                  </pic:blipFill>
+                  <pic:spPr bwMode="auto">
+                    <a:xfrm>
+                      <a:off x="0" y="0"/>
+                      <a:ext cx="174625" cy="174625"/>
+                    </a:xfrm>
+                    <a:prstGeom prst="rect">
+                      <a:avLst/>
+                    </a:prstGeom>
+                    <a:noFill/>
+                    <a:ln>
+                      <a:noFill/>
+                    </a:ln>
+                  </pic:spPr>
+                </pic:pic>
+              </a:graphicData>
+            </a:graphic>
+          </wp:inline>
+        </w:drawing>
+      </w:r>
+      <w:r>
+        <w:rPr>
+          <w:rFonts w:ascii="Times New Roman" w:eastAsia="Times New Roman" w:hAnsi="Times New Roman" w:cs="Times New Roman"/>
+          <w:lang w:eastAsia="es-MX"/>
+        </w:rPr>
+        <w:fldChar w:fldCharType="end"/>
+      </w:r>
+    </w:p>
+    <w:p>
+      <w:pPr>
+        <w:rPr>
+          <w:rFonts w:ascii="Times New Roman" w:eastAsia="Times New Roman" w:hAnsi="Times New Roman" w:cs="Times New Roman"/>
+          <w:lang w:eastAsia="es-MX"/>
+        </w:rPr>
+      </w:pPr>
+    </w:p>
+    <w:p>
+      <w:r>
+        <w:rPr>
+          <w:noProof/>
+        </w:rPr>
+        <w:lastRenderedPageBreak/>
+        <w:drawing>
+          <wp:inline distT="0" distB="0" distL="0" distR="0" wp14:anchorId="00561F91" wp14:editId="690DF100">
+            <wp:extent cx="5612130" cy="4409440"/>
+            <wp:effectExtent l="0" t="0" r="1270" b="0"/>
+            <wp:docPr id="59" name="Imagen 59"/>
+            <wp:cNvGraphicFramePr>
+              <a:graphicFrameLocks xmlns:a="http://schemas.openxmlformats.org/drawingml/2006/main" noChangeAspect="1"/>
+            </wp:cNvGraphicFramePr>
+            <a:graphic xmlns:a="http://schemas.openxmlformats.org/drawingml/2006/main">
+              <a:graphicData uri="http://schemas.openxmlformats.org/drawingml/2006/picture">
+                <pic:pic xmlns:pic="http://schemas.openxmlformats.org/drawingml/2006/picture">
+                  <pic:nvPicPr>
+                    <pic:cNvPr id="59" name="Imagen 59"/>
+                    <pic:cNvPicPr/>
+                  </pic:nvPicPr>
+                  <pic:blipFill>
+                    <a:blip r:embed="rId24">
+                      <a:extLst>
+                        <a:ext uri="{28A0092B-C50C-407E-A947-70E740481C1C}">
+                          <a14:useLocalDpi xmlns:a14="http://schemas.microsoft.com/office/drawing/2010/main" val="0"/>
+                        </a:ext>
+                      </a:extLst>
+                    </a:blip>
+                    <a:stretch>
+                      <a:fillRect/>
+                    </a:stretch>
+                  </pic:blipFill>
+                  <pic:spPr>
+                    <a:xfrm>
+                      <a:off x="0" y="0"/>
+                      <a:ext cx="5612130" cy="4409440"/>
+                    </a:xfrm>
+                    <a:prstGeom prst="rect">
+                      <a:avLst/>
+                    </a:prstGeom>
+                  </pic:spPr>
+                </pic:pic>
+              </a:graphicData>
+            </a:graphic>
+          </wp:inline>
+        </w:drawing>
+      </w:r>
+    </w:p>
+    <w:p/>
+    <w:p>
+      <w:r>
+        <w:rPr>
+          <w:noProof/>
+        </w:rPr>
+        <w:lastRenderedPageBreak/>
+        <w:drawing>
+          <wp:inline distT="0" distB="0" distL="0" distR="0" wp14:anchorId="7CB1DC64" wp14:editId="38172FC1">
+            <wp:extent cx="5612130" cy="4409440"/>
+            <wp:effectExtent l="0" t="0" r="1270" b="0"/>
+            <wp:docPr id="60" name="Imagen 60"/>
+            <wp:cNvGraphicFramePr>
+              <a:graphicFrameLocks xmlns:a="http://schemas.openxmlformats.org/drawingml/2006/main" noChangeAspect="1"/>
+            </wp:cNvGraphicFramePr>
+            <a:graphic xmlns:a="http://schemas.openxmlformats.org/drawingml/2006/main">
+              <a:graphicData uri="http://schemas.openxmlformats.org/drawingml/2006/picture">
+                <pic:pic xmlns:pic="http://schemas.openxmlformats.org/drawingml/2006/picture">
+                  <pic:nvPicPr>
+                    <pic:cNvPr id="60" name="Imagen 60"/>
+                    <pic:cNvPicPr/>
+                  </pic:nvPicPr>
+                  <pic:blipFill>
+                    <a:blip r:embed="rId25">
+                      <a:extLst>
+                        <a:ext uri="{28A0092B-C50C-407E-A947-70E740481C1C}">
+                          <a14:useLocalDpi xmlns:a14="http://schemas.microsoft.com/office/drawing/2010/main" val="0"/>
+                        </a:ext>
+                      </a:extLst>
+                    </a:blip>
+                    <a:stretch>
+                      <a:fillRect/>
+                    </a:stretch>
+                  </pic:blipFill>
+                  <pic:spPr>
+                    <a:xfrm>
+                      <a:off x="0" y="0"/>
+                      <a:ext cx="5612130" cy="4409440"/>
+                    </a:xfrm>
+                    <a:prstGeom prst="rect">
+                      <a:avLst/>
+                    </a:prstGeom>
+                  </pic:spPr>
+                </pic:pic>
+              </a:graphicData>
+            </a:graphic>
+          </wp:inline>
+        </w:drawing>
+      </w:r>
+    </w:p>
+    <w:p/>
+    <w:p/>
+    <w:p/>
     <w:p/>
     <w:sectPr>
       <w:pgSz w:w="12240" w:h="15840"/>
@@ -2197,6 +2401,55 @@
     <w:semiHidden/>
     <w:unhideWhenUsed/>
   </w:style>
+  <w:style w:type="paragraph" w:styleId="HTMLconformatoprevio">
+    <w:name w:val="HTML Preformatted"/>
+    <w:basedOn w:val="Normal"/>
+    <w:link w:val="HTMLconformatoprevioCar"/>
+    <w:uiPriority w:val="99"/>
+    <w:semiHidden/>
+    <w:unhideWhenUsed/>
+    <w:rsid w:val="00E802F5"/>
+    <w:pPr>
+      <w:tabs>
+        <w:tab w:val="left" w:pos="916"/>
+        <w:tab w:val="left" w:pos="1832"/>
+        <w:tab w:val="left" w:pos="2748"/>
+        <w:tab w:val="left" w:pos="3664"/>
+        <w:tab w:val="left" w:pos="4580"/>
+        <w:tab w:val="left" w:pos="5496"/>
+        <w:tab w:val="left" w:pos="6412"/>
+        <w:tab w:val="left" w:pos="7328"/>
+        <w:tab w:val="left" w:pos="8244"/>
+        <w:tab w:val="left" w:pos="9160"/>
+        <w:tab w:val="left" w:pos="10076"/>
+        <w:tab w:val="left" w:pos="10992"/>
+        <w:tab w:val="left" w:pos="11908"/>
+        <w:tab w:val="left" w:pos="12824"/>
+        <w:tab w:val="left" w:pos="13740"/>
+        <w:tab w:val="left" w:pos="14656"/>
+      </w:tabs>
+    </w:pPr>
+    <w:rPr>
+      <w:rFonts w:ascii="Courier New" w:eastAsia="Times New Roman" w:hAnsi="Courier New" w:cs="Courier New"/>
+      <w:sz w:val="20"/>
+      <w:szCs w:val="20"/>
+      <w:lang w:eastAsia="es-MX"/>
+    </w:rPr>
+  </w:style>
+  <w:style w:type="character" w:customStyle="1" w:styleId="HTMLconformatoprevioCar">
+    <w:name w:val="HTML con formato previo Car"/>
+    <w:basedOn w:val="Fuentedeprrafopredeter"/>
+    <w:link w:val="HTMLconformatoprevio"/>
+    <w:uiPriority w:val="99"/>
+    <w:semiHidden/>
+    <w:rsid w:val="00E802F5"/>
+    <w:rPr>
+      <w:rFonts w:ascii="Courier New" w:eastAsia="Times New Roman" w:hAnsi="Courier New" w:cs="Courier New"/>
+      <w:sz w:val="20"/>
+      <w:szCs w:val="20"/>
+      <w:lang w:eastAsia="es-MX"/>
+    </w:rPr>
+  </w:style>
 </w:styles>
 </file>
 

</xml_diff>